<commit_message>
Update Departamentos/TESTES/Documento de Defeitos da Plataforma .docx
</commit_message>
<xml_diff>
--- a/Departamentos/TESTES/Documento de Defeitos da Plataforma .docx
+++ b/Departamentos/TESTES/Documento de Defeitos da Plataforma .docx
@@ -3667,7 +3667,6 @@
         <w:jc w:val="both"/>
         <w:rPr>
           <w:rFonts w:ascii="Times" w:hAnsi="Times"/>
-          <w:b/>
           <w:sz w:val="40"/>
           <w:szCs w:val="40"/>
         </w:rPr>
@@ -3684,17 +3683,15 @@
         <w:jc w:val="both"/>
         <w:rPr>
           <w:rFonts w:ascii="Times" w:hAnsi="Times"/>
-          <w:b/>
-          <w:sz w:val="40"/>
-          <w:szCs w:val="40"/>
-        </w:rPr>
-      </w:pPr>
-      <w:r>
-        <w:rPr>
-          <w:rFonts w:ascii="Times" w:hAnsi="Times"/>
-          <w:b/>
-          <w:sz w:val="40"/>
-          <w:szCs w:val="40"/>
+          <w:sz w:val="28"/>
+          <w:szCs w:val="28"/>
+        </w:rPr>
+      </w:pPr>
+      <w:r>
+        <w:rPr>
+          <w:rFonts w:ascii="Times" w:hAnsi="Times"/>
+          <w:sz w:val="28"/>
+          <w:szCs w:val="28"/>
         </w:rPr>
         <w:t xml:space="preserve">Quando se pesquisa por um </w:t>
       </w:r>
@@ -3702,9 +3699,8 @@
       <w:r>
         <w:rPr>
           <w:rFonts w:ascii="Times" w:hAnsi="Times"/>
-          <w:b/>
-          <w:sz w:val="40"/>
-          <w:szCs w:val="40"/>
+          <w:sz w:val="28"/>
+          <w:szCs w:val="28"/>
         </w:rPr>
         <w:t>hastag</w:t>
       </w:r>
@@ -3712,9 +3708,8 @@
       <w:r>
         <w:rPr>
           <w:rFonts w:ascii="Times" w:hAnsi="Times"/>
-          <w:b/>
-          <w:sz w:val="40"/>
-          <w:szCs w:val="40"/>
+          <w:sz w:val="28"/>
+          <w:szCs w:val="28"/>
         </w:rPr>
         <w:t xml:space="preserve"> com caracteres </w:t>
       </w:r>
@@ -3722,9 +3717,8 @@
       <w:r>
         <w:rPr>
           <w:rFonts w:ascii="Times" w:hAnsi="Times"/>
-          <w:b/>
-          <w:sz w:val="40"/>
-          <w:szCs w:val="40"/>
+          <w:sz w:val="28"/>
+          <w:szCs w:val="28"/>
         </w:rPr>
         <w:t>especiais(</w:t>
       </w:r>
@@ -3732,9 +3726,8 @@
       <w:r>
         <w:rPr>
           <w:rFonts w:ascii="Times" w:hAnsi="Times"/>
-          <w:b/>
-          <w:sz w:val="40"/>
-          <w:szCs w:val="40"/>
+          <w:sz w:val="28"/>
+          <w:szCs w:val="28"/>
         </w:rPr>
         <w:t>com ‘ç’ p. ex.) dá erro(404).</w:t>
       </w:r>
@@ -3750,17 +3743,15 @@
         <w:jc w:val="both"/>
         <w:rPr>
           <w:rFonts w:ascii="Times" w:hAnsi="Times"/>
-          <w:b/>
-          <w:sz w:val="40"/>
-          <w:szCs w:val="40"/>
-        </w:rPr>
-      </w:pPr>
-      <w:r>
-        <w:rPr>
-          <w:rFonts w:ascii="Times" w:hAnsi="Times"/>
-          <w:b/>
-          <w:sz w:val="40"/>
-          <w:szCs w:val="40"/>
+          <w:sz w:val="28"/>
+          <w:szCs w:val="28"/>
+        </w:rPr>
+      </w:pPr>
+      <w:r>
+        <w:rPr>
+          <w:rFonts w:ascii="Times" w:hAnsi="Times"/>
+          <w:sz w:val="28"/>
+          <w:szCs w:val="28"/>
         </w:rPr>
         <w:t xml:space="preserve">Quando se pesquisa por um </w:t>
       </w:r>
@@ -3768,9 +3759,8 @@
       <w:r>
         <w:rPr>
           <w:rFonts w:ascii="Times" w:hAnsi="Times"/>
-          <w:b/>
-          <w:sz w:val="40"/>
-          <w:szCs w:val="40"/>
+          <w:sz w:val="28"/>
+          <w:szCs w:val="28"/>
         </w:rPr>
         <w:t>hastag</w:t>
       </w:r>
@@ -3778,9 +3768,8 @@
       <w:r>
         <w:rPr>
           <w:rFonts w:ascii="Times" w:hAnsi="Times"/>
-          <w:b/>
-          <w:sz w:val="40"/>
-          <w:szCs w:val="40"/>
+          <w:sz w:val="28"/>
+          <w:szCs w:val="28"/>
         </w:rPr>
         <w:t xml:space="preserve"> com espaços em </w:t>
       </w:r>
@@ -3788,9 +3777,8 @@
       <w:r>
         <w:rPr>
           <w:rFonts w:ascii="Times" w:hAnsi="Times"/>
-          <w:b/>
-          <w:sz w:val="40"/>
-          <w:szCs w:val="40"/>
+          <w:sz w:val="28"/>
+          <w:szCs w:val="28"/>
         </w:rPr>
         <w:t>branco(</w:t>
       </w:r>
@@ -3798,9 +3786,8 @@
       <w:r>
         <w:rPr>
           <w:rFonts w:ascii="Times" w:hAnsi="Times"/>
-          <w:b/>
-          <w:sz w:val="40"/>
-          <w:szCs w:val="40"/>
+          <w:sz w:val="28"/>
+          <w:szCs w:val="28"/>
         </w:rPr>
         <w:t xml:space="preserve">‘#ola mundo’ </w:t>
       </w:r>
@@ -3808,9 +3795,8 @@
       <w:r>
         <w:rPr>
           <w:rFonts w:ascii="Times" w:hAnsi="Times"/>
-          <w:b/>
-          <w:sz w:val="40"/>
-          <w:szCs w:val="40"/>
+          <w:sz w:val="28"/>
+          <w:szCs w:val="28"/>
         </w:rPr>
         <w:t>p.ex</w:t>
       </w:r>
@@ -3818,9 +3804,8 @@
       <w:r>
         <w:rPr>
           <w:rFonts w:ascii="Times" w:hAnsi="Times"/>
-          <w:b/>
-          <w:sz w:val="40"/>
-          <w:szCs w:val="40"/>
+          <w:sz w:val="28"/>
+          <w:szCs w:val="28"/>
         </w:rPr>
         <w:t>.) dá erro(404)</w:t>
       </w:r>
@@ -3836,17 +3821,15 @@
         <w:jc w:val="both"/>
         <w:rPr>
           <w:rFonts w:ascii="Times" w:hAnsi="Times"/>
-          <w:b/>
-          <w:sz w:val="40"/>
-          <w:szCs w:val="40"/>
-        </w:rPr>
-      </w:pPr>
-      <w:r>
-        <w:rPr>
-          <w:rFonts w:ascii="Times" w:hAnsi="Times"/>
-          <w:b/>
-          <w:sz w:val="40"/>
-          <w:szCs w:val="40"/>
+          <w:sz w:val="28"/>
+          <w:szCs w:val="28"/>
+        </w:rPr>
+      </w:pPr>
+      <w:r>
+        <w:rPr>
+          <w:rFonts w:ascii="Times" w:hAnsi="Times"/>
+          <w:sz w:val="28"/>
+          <w:szCs w:val="28"/>
         </w:rPr>
         <w:t xml:space="preserve">Quando se pesquisa por um </w:t>
       </w:r>
@@ -3854,9 +3837,8 @@
       <w:r>
         <w:rPr>
           <w:rFonts w:ascii="Times" w:hAnsi="Times"/>
-          <w:b/>
-          <w:sz w:val="40"/>
-          <w:szCs w:val="40"/>
+          <w:sz w:val="28"/>
+          <w:szCs w:val="28"/>
         </w:rPr>
         <w:t>hastag</w:t>
       </w:r>
@@ -3864,30 +3846,17 @@
       <w:r>
         <w:rPr>
           <w:rFonts w:ascii="Times" w:hAnsi="Times"/>
-          <w:b/>
-          <w:sz w:val="40"/>
-          <w:szCs w:val="40"/>
-        </w:rPr>
-        <w:t xml:space="preserve"> com demasiados caracteres dá</w:t>
-      </w:r>
-      <w:bookmarkStart w:id="0" w:name="_GoBack"/>
-      <w:bookmarkEnd w:id="0"/>
-      <w:r>
-        <w:rPr>
-          <w:rFonts w:ascii="Times" w:hAnsi="Times"/>
-          <w:b/>
-          <w:sz w:val="40"/>
-          <w:szCs w:val="40"/>
-        </w:rPr>
-        <w:t xml:space="preserve"> erro (</w:t>
+          <w:sz w:val="28"/>
+          <w:szCs w:val="28"/>
+        </w:rPr>
+        <w:t xml:space="preserve"> com demasiados caracteres dá erro (</w:t>
       </w:r>
       <w:proofErr w:type="spellStart"/>
       <w:r>
         <w:rPr>
           <w:rFonts w:ascii="Times" w:hAnsi="Times"/>
-          <w:b/>
-          <w:sz w:val="40"/>
-          <w:szCs w:val="40"/>
+          <w:sz w:val="28"/>
+          <w:szCs w:val="28"/>
         </w:rPr>
         <w:t>HTTPError</w:t>
       </w:r>
@@ -3895,9 +3864,8 @@
       <w:r>
         <w:rPr>
           <w:rFonts w:ascii="Times" w:hAnsi="Times"/>
-          <w:b/>
-          <w:sz w:val="40"/>
-          <w:szCs w:val="40"/>
+          <w:sz w:val="28"/>
+          <w:szCs w:val="28"/>
         </w:rPr>
         <w:t>)</w:t>
       </w:r>
@@ -3913,17 +3881,15 @@
         <w:jc w:val="both"/>
         <w:rPr>
           <w:rFonts w:ascii="Times" w:hAnsi="Times"/>
-          <w:b/>
-          <w:sz w:val="40"/>
-          <w:szCs w:val="40"/>
-        </w:rPr>
-      </w:pPr>
-      <w:r>
-        <w:rPr>
-          <w:rFonts w:ascii="Times" w:hAnsi="Times"/>
-          <w:b/>
-          <w:sz w:val="40"/>
-          <w:szCs w:val="40"/>
+          <w:sz w:val="28"/>
+          <w:szCs w:val="28"/>
+        </w:rPr>
+      </w:pPr>
+      <w:r>
+        <w:rPr>
+          <w:rFonts w:ascii="Times" w:hAnsi="Times"/>
+          <w:sz w:val="28"/>
+          <w:szCs w:val="28"/>
         </w:rPr>
         <w:t xml:space="preserve"> Depois de associar conta ao Twitter ao redirecionar a página dá </w:t>
       </w:r>
@@ -3931,9 +3897,8 @@
       <w:r>
         <w:rPr>
           <w:rFonts w:ascii="Times" w:hAnsi="Times"/>
-          <w:b/>
-          <w:sz w:val="40"/>
-          <w:szCs w:val="40"/>
+          <w:sz w:val="28"/>
+          <w:szCs w:val="28"/>
         </w:rPr>
         <w:t>erro(</w:t>
       </w:r>
@@ -3942,9 +3907,8 @@
       <w:r>
         <w:rPr>
           <w:rFonts w:ascii="Times" w:hAnsi="Times"/>
-          <w:b/>
-          <w:sz w:val="40"/>
-          <w:szCs w:val="40"/>
+          <w:sz w:val="28"/>
+          <w:szCs w:val="28"/>
         </w:rPr>
         <w:t>DoesNotExist</w:t>
       </w:r>
@@ -3952,9 +3916,8 @@
       <w:r>
         <w:rPr>
           <w:rFonts w:ascii="Times" w:hAnsi="Times"/>
-          <w:b/>
-          <w:sz w:val="40"/>
-          <w:szCs w:val="40"/>
+          <w:sz w:val="28"/>
+          <w:szCs w:val="28"/>
         </w:rPr>
         <w:t xml:space="preserve"> </w:t>
       </w:r>
@@ -3962,9 +3925,8 @@
       <w:r>
         <w:rPr>
           <w:rFonts w:ascii="Times" w:hAnsi="Times"/>
-          <w:b/>
-          <w:sz w:val="40"/>
-          <w:szCs w:val="40"/>
+          <w:sz w:val="28"/>
+          <w:szCs w:val="28"/>
         </w:rPr>
         <w:t>at</w:t>
       </w:r>
@@ -3972,9 +3934,8 @@
       <w:r>
         <w:rPr>
           <w:rFonts w:ascii="Times" w:hAnsi="Times"/>
-          <w:b/>
-          <w:sz w:val="40"/>
-          <w:szCs w:val="40"/>
+          <w:sz w:val="28"/>
+          <w:szCs w:val="28"/>
         </w:rPr>
         <w:t xml:space="preserve"> /</w:t>
       </w:r>
@@ -3982,9 +3943,8 @@
       <w:r>
         <w:rPr>
           <w:rFonts w:ascii="Times" w:hAnsi="Times"/>
-          <w:b/>
-          <w:sz w:val="40"/>
-          <w:szCs w:val="40"/>
+          <w:sz w:val="28"/>
+          <w:szCs w:val="28"/>
         </w:rPr>
         <w:t>feed</w:t>
       </w:r>
@@ -3992,9 +3952,8 @@
       <w:r>
         <w:rPr>
           <w:rFonts w:ascii="Times" w:hAnsi="Times"/>
-          <w:b/>
-          <w:sz w:val="40"/>
-          <w:szCs w:val="40"/>
+          <w:sz w:val="28"/>
+          <w:szCs w:val="28"/>
         </w:rPr>
         <w:t>/</w:t>
       </w:r>
@@ -4002,9 +3961,8 @@
       <w:r>
         <w:rPr>
           <w:rFonts w:ascii="Times" w:hAnsi="Times"/>
-          <w:b/>
-          <w:sz w:val="40"/>
-          <w:szCs w:val="40"/>
+          <w:sz w:val="28"/>
+          <w:szCs w:val="28"/>
         </w:rPr>
         <w:t>mainpage</w:t>
       </w:r>
@@ -4012,9 +3970,8 @@
       <w:r>
         <w:rPr>
           <w:rFonts w:ascii="Times" w:hAnsi="Times"/>
-          <w:b/>
-          <w:sz w:val="40"/>
-          <w:szCs w:val="40"/>
+          <w:sz w:val="28"/>
+          <w:szCs w:val="28"/>
         </w:rPr>
         <w:t>), não sei se é suposto.</w:t>
       </w:r>
@@ -4160,6 +4117,92 @@
           <w:szCs w:val="40"/>
         </w:rPr>
       </w:pPr>
+    </w:p>
+    <w:p>
+      <w:pPr>
+        <w:spacing w:line="276" w:lineRule="auto"/>
+        <w:jc w:val="both"/>
+        <w:rPr>
+          <w:rFonts w:ascii="Times" w:hAnsi="Times"/>
+          <w:b/>
+          <w:sz w:val="40"/>
+          <w:szCs w:val="40"/>
+        </w:rPr>
+      </w:pPr>
+    </w:p>
+    <w:p>
+      <w:pPr>
+        <w:spacing w:line="276" w:lineRule="auto"/>
+        <w:jc w:val="both"/>
+        <w:rPr>
+          <w:rFonts w:ascii="Times" w:hAnsi="Times"/>
+          <w:b/>
+          <w:sz w:val="40"/>
+          <w:szCs w:val="40"/>
+        </w:rPr>
+      </w:pPr>
+    </w:p>
+    <w:p>
+      <w:pPr>
+        <w:spacing w:line="276" w:lineRule="auto"/>
+        <w:jc w:val="both"/>
+        <w:rPr>
+          <w:rFonts w:ascii="Times" w:hAnsi="Times"/>
+          <w:b/>
+          <w:sz w:val="40"/>
+          <w:szCs w:val="40"/>
+        </w:rPr>
+      </w:pPr>
+    </w:p>
+    <w:p>
+      <w:pPr>
+        <w:spacing w:line="276" w:lineRule="auto"/>
+        <w:jc w:val="both"/>
+        <w:rPr>
+          <w:rFonts w:ascii="Times" w:hAnsi="Times"/>
+          <w:b/>
+          <w:sz w:val="40"/>
+          <w:szCs w:val="40"/>
+        </w:rPr>
+      </w:pPr>
+    </w:p>
+    <w:p>
+      <w:pPr>
+        <w:spacing w:line="276" w:lineRule="auto"/>
+        <w:jc w:val="both"/>
+        <w:rPr>
+          <w:rFonts w:ascii="Times" w:hAnsi="Times"/>
+          <w:b/>
+          <w:sz w:val="40"/>
+          <w:szCs w:val="40"/>
+        </w:rPr>
+      </w:pPr>
+    </w:p>
+    <w:p>
+      <w:pPr>
+        <w:spacing w:line="276" w:lineRule="auto"/>
+        <w:jc w:val="both"/>
+        <w:rPr>
+          <w:rFonts w:ascii="Times" w:hAnsi="Times"/>
+          <w:b/>
+          <w:sz w:val="40"/>
+          <w:szCs w:val="40"/>
+        </w:rPr>
+      </w:pPr>
+    </w:p>
+    <w:p>
+      <w:pPr>
+        <w:spacing w:line="276" w:lineRule="auto"/>
+        <w:jc w:val="both"/>
+        <w:rPr>
+          <w:rFonts w:ascii="Times" w:hAnsi="Times"/>
+          <w:b/>
+          <w:sz w:val="40"/>
+          <w:szCs w:val="40"/>
+        </w:rPr>
+      </w:pPr>
+      <w:bookmarkStart w:id="0" w:name="_GoBack"/>
+      <w:bookmarkEnd w:id="0"/>
     </w:p>
     <w:p>
       <w:pPr>
@@ -4222,8 +4265,8 @@
         <w:rPr>
           <w:rFonts w:ascii="Times" w:hAnsi="Times"/>
           <w:b/>
-          <w:sz w:val="40"/>
-          <w:szCs w:val="40"/>
+          <w:sz w:val="28"/>
+          <w:szCs w:val="28"/>
         </w:rPr>
       </w:pPr>
     </w:p>
@@ -4238,18 +4281,16 @@
         <w:jc w:val="both"/>
         <w:rPr>
           <w:rFonts w:ascii="Times" w:hAnsi="Times"/>
-          <w:b/>
-          <w:sz w:val="40"/>
-          <w:szCs w:val="40"/>
+          <w:sz w:val="28"/>
+          <w:szCs w:val="28"/>
         </w:rPr>
       </w:pPr>
       <w:proofErr w:type="spellStart"/>
       <w:r>
         <w:rPr>
           <w:rFonts w:ascii="Times" w:hAnsi="Times"/>
-          <w:b/>
-          <w:sz w:val="40"/>
-          <w:szCs w:val="40"/>
+          <w:sz w:val="28"/>
+          <w:szCs w:val="28"/>
         </w:rPr>
         <w:t>sub</w:t>
       </w:r>
@@ -4257,9 +4298,8 @@
       <w:r>
         <w:rPr>
           <w:rFonts w:ascii="Times" w:hAnsi="Times"/>
-          <w:b/>
-          <w:sz w:val="40"/>
-          <w:szCs w:val="40"/>
+          <w:sz w:val="28"/>
+          <w:szCs w:val="28"/>
         </w:rPr>
         <w:t xml:space="preserve"> </w:t>
       </w:r>
@@ -4267,9 +4307,8 @@
       <w:r>
         <w:rPr>
           <w:rFonts w:ascii="Times" w:hAnsi="Times"/>
-          <w:b/>
-          <w:sz w:val="40"/>
-          <w:szCs w:val="40"/>
+          <w:sz w:val="28"/>
+          <w:szCs w:val="28"/>
         </w:rPr>
         <w:t>afiliaçao</w:t>
       </w:r>
@@ -4277,9 +4316,8 @@
       <w:r>
         <w:rPr>
           <w:rFonts w:ascii="Times" w:hAnsi="Times"/>
-          <w:b/>
-          <w:sz w:val="40"/>
-          <w:szCs w:val="40"/>
+          <w:sz w:val="28"/>
+          <w:szCs w:val="28"/>
         </w:rPr>
         <w:t xml:space="preserve"> (o cliente disse para mudar)</w:t>
       </w:r>
@@ -4295,17 +4333,15 @@
         <w:jc w:val="both"/>
         <w:rPr>
           <w:rFonts w:ascii="Times" w:hAnsi="Times"/>
-          <w:b/>
-          <w:sz w:val="40"/>
-          <w:szCs w:val="40"/>
-        </w:rPr>
-      </w:pPr>
-      <w:r>
-        <w:rPr>
-          <w:rFonts w:ascii="Times" w:hAnsi="Times"/>
-          <w:b/>
-          <w:sz w:val="40"/>
-          <w:szCs w:val="40"/>
+          <w:sz w:val="28"/>
+          <w:szCs w:val="28"/>
+        </w:rPr>
+      </w:pPr>
+      <w:r>
+        <w:rPr>
+          <w:rFonts w:ascii="Times" w:hAnsi="Times"/>
+          <w:sz w:val="28"/>
+          <w:szCs w:val="28"/>
         </w:rPr>
         <w:t xml:space="preserve">quando se acede ao </w:t>
       </w:r>
@@ -4313,9 +4349,8 @@
       <w:r>
         <w:rPr>
           <w:rFonts w:ascii="Times" w:hAnsi="Times"/>
-          <w:b/>
-          <w:sz w:val="40"/>
-          <w:szCs w:val="40"/>
+          <w:sz w:val="28"/>
+          <w:szCs w:val="28"/>
         </w:rPr>
         <w:t>url</w:t>
       </w:r>
@@ -4323,9 +4358,8 @@
       <w:r>
         <w:rPr>
           <w:rFonts w:ascii="Times" w:hAnsi="Times"/>
-          <w:b/>
-          <w:sz w:val="40"/>
-          <w:szCs w:val="40"/>
+          <w:sz w:val="28"/>
+          <w:szCs w:val="28"/>
         </w:rPr>
         <w:t xml:space="preserve"> do </w:t>
       </w:r>
@@ -4333,9 +4367,8 @@
       <w:r>
         <w:rPr>
           <w:rFonts w:ascii="Times" w:hAnsi="Times"/>
-          <w:b/>
-          <w:sz w:val="40"/>
-          <w:szCs w:val="40"/>
+          <w:sz w:val="28"/>
+          <w:szCs w:val="28"/>
         </w:rPr>
         <w:t>feed</w:t>
       </w:r>
@@ -4343,9 +4376,8 @@
       <w:r>
         <w:rPr>
           <w:rFonts w:ascii="Times" w:hAnsi="Times"/>
-          <w:b/>
-          <w:sz w:val="40"/>
-          <w:szCs w:val="40"/>
+          <w:sz w:val="28"/>
+          <w:szCs w:val="28"/>
         </w:rPr>
         <w:t xml:space="preserve"> sem estar </w:t>
       </w:r>
@@ -4353,9 +4385,8 @@
       <w:r>
         <w:rPr>
           <w:rFonts w:ascii="Times" w:hAnsi="Times"/>
-          <w:b/>
-          <w:sz w:val="40"/>
-          <w:szCs w:val="40"/>
+          <w:sz w:val="28"/>
+          <w:szCs w:val="28"/>
         </w:rPr>
         <w:t>loggado</w:t>
       </w:r>
@@ -4363,9 +4394,8 @@
       <w:r>
         <w:rPr>
           <w:rFonts w:ascii="Times" w:hAnsi="Times"/>
-          <w:b/>
-          <w:sz w:val="40"/>
-          <w:szCs w:val="40"/>
+          <w:sz w:val="28"/>
+          <w:szCs w:val="28"/>
         </w:rPr>
         <w:t xml:space="preserve"> </w:t>
       </w:r>
@@ -4373,9 +4403,8 @@
       <w:r>
         <w:rPr>
           <w:rFonts w:ascii="Times" w:hAnsi="Times"/>
-          <w:b/>
-          <w:sz w:val="40"/>
-          <w:szCs w:val="40"/>
+          <w:sz w:val="28"/>
+          <w:szCs w:val="28"/>
         </w:rPr>
         <w:t>da erro</w:t>
       </w:r>
@@ -4383,9 +4412,8 @@
       <w:r>
         <w:rPr>
           <w:rFonts w:ascii="Times" w:hAnsi="Times"/>
-          <w:b/>
-          <w:sz w:val="40"/>
-          <w:szCs w:val="40"/>
+          <w:sz w:val="28"/>
+          <w:szCs w:val="28"/>
         </w:rPr>
         <w:t xml:space="preserve"> (</w:t>
       </w:r>
@@ -4393,9 +4421,8 @@
       <w:r>
         <w:rPr>
           <w:rFonts w:ascii="Times" w:hAnsi="Times"/>
-          <w:b/>
-          <w:sz w:val="40"/>
-          <w:szCs w:val="40"/>
+          <w:sz w:val="28"/>
+          <w:szCs w:val="28"/>
         </w:rPr>
         <w:t>nao</w:t>
       </w:r>
@@ -4403,9 +4430,8 @@
       <w:r>
         <w:rPr>
           <w:rFonts w:ascii="Times" w:hAnsi="Times"/>
-          <w:b/>
-          <w:sz w:val="40"/>
-          <w:szCs w:val="40"/>
+          <w:sz w:val="28"/>
+          <w:szCs w:val="28"/>
         </w:rPr>
         <w:t xml:space="preserve"> sei se é suposto)</w:t>
       </w:r>
@@ -4421,17 +4447,15 @@
         <w:jc w:val="both"/>
         <w:rPr>
           <w:rFonts w:ascii="Times" w:hAnsi="Times"/>
-          <w:b/>
-          <w:sz w:val="40"/>
-          <w:szCs w:val="40"/>
-        </w:rPr>
-      </w:pPr>
-      <w:r>
-        <w:rPr>
-          <w:rFonts w:ascii="Times" w:hAnsi="Times"/>
-          <w:b/>
-          <w:sz w:val="40"/>
-          <w:szCs w:val="40"/>
+          <w:sz w:val="28"/>
+          <w:szCs w:val="28"/>
+        </w:rPr>
+      </w:pPr>
+      <w:r>
+        <w:rPr>
+          <w:rFonts w:ascii="Times" w:hAnsi="Times"/>
+          <w:sz w:val="28"/>
+          <w:szCs w:val="28"/>
         </w:rPr>
         <w:t xml:space="preserve">quando editamos interesses </w:t>
       </w:r>
@@ -4439,9 +4463,8 @@
       <w:r>
         <w:rPr>
           <w:rFonts w:ascii="Times" w:hAnsi="Times"/>
-          <w:b/>
-          <w:sz w:val="40"/>
-          <w:szCs w:val="40"/>
+          <w:sz w:val="28"/>
+          <w:szCs w:val="28"/>
         </w:rPr>
         <w:t>nao</w:t>
       </w:r>
@@ -4449,9 +4472,8 @@
       <w:r>
         <w:rPr>
           <w:rFonts w:ascii="Times" w:hAnsi="Times"/>
-          <w:b/>
-          <w:sz w:val="40"/>
-          <w:szCs w:val="40"/>
+          <w:sz w:val="28"/>
+          <w:szCs w:val="28"/>
         </w:rPr>
         <w:t xml:space="preserve"> aparece no </w:t>
       </w:r>
@@ -4459,9 +4481,8 @@
       <w:r>
         <w:rPr>
           <w:rFonts w:ascii="Times" w:hAnsi="Times"/>
-          <w:b/>
-          <w:sz w:val="40"/>
-          <w:szCs w:val="40"/>
+          <w:sz w:val="28"/>
+          <w:szCs w:val="28"/>
         </w:rPr>
         <w:t>feed</w:t>
       </w:r>
@@ -4478,17 +4499,15 @@
         <w:jc w:val="both"/>
         <w:rPr>
           <w:rFonts w:ascii="Times" w:hAnsi="Times"/>
-          <w:b/>
-          <w:sz w:val="40"/>
-          <w:szCs w:val="40"/>
-        </w:rPr>
-      </w:pPr>
-      <w:r>
-        <w:rPr>
-          <w:rFonts w:ascii="Times" w:hAnsi="Times"/>
-          <w:b/>
-          <w:sz w:val="40"/>
-          <w:szCs w:val="40"/>
+          <w:sz w:val="28"/>
+          <w:szCs w:val="28"/>
+        </w:rPr>
+      </w:pPr>
+      <w:r>
+        <w:rPr>
+          <w:rFonts w:ascii="Times" w:hAnsi="Times"/>
+          <w:sz w:val="28"/>
+          <w:szCs w:val="28"/>
         </w:rPr>
         <w:t xml:space="preserve">nos favoritos mostra </w:t>
       </w:r>
@@ -4497,9 +4516,8 @@
       <w:r>
         <w:rPr>
           <w:rFonts w:ascii="Times" w:hAnsi="Times"/>
-          <w:b/>
-          <w:sz w:val="40"/>
-          <w:szCs w:val="40"/>
+          <w:sz w:val="28"/>
+          <w:szCs w:val="28"/>
         </w:rPr>
         <w:t>username</w:t>
       </w:r>
@@ -4508,9 +4526,8 @@
       <w:r>
         <w:rPr>
           <w:rFonts w:ascii="Times" w:hAnsi="Times"/>
-          <w:b/>
-          <w:sz w:val="40"/>
-          <w:szCs w:val="40"/>
+          <w:sz w:val="28"/>
+          <w:szCs w:val="28"/>
         </w:rPr>
         <w:t xml:space="preserve"> mas no </w:t>
       </w:r>
@@ -4518,9 +4535,8 @@
       <w:r>
         <w:rPr>
           <w:rFonts w:ascii="Times" w:hAnsi="Times"/>
-          <w:b/>
-          <w:sz w:val="40"/>
-          <w:szCs w:val="40"/>
+          <w:sz w:val="28"/>
+          <w:szCs w:val="28"/>
         </w:rPr>
         <w:t>feed</w:t>
       </w:r>
@@ -4528,9 +4544,8 @@
       <w:r>
         <w:rPr>
           <w:rFonts w:ascii="Times" w:hAnsi="Times"/>
-          <w:b/>
-          <w:sz w:val="40"/>
-          <w:szCs w:val="40"/>
+          <w:sz w:val="28"/>
+          <w:szCs w:val="28"/>
         </w:rPr>
         <w:t xml:space="preserve"> mostra nome da pessoa (</w:t>
       </w:r>
@@ -4538,9 +4553,8 @@
       <w:r>
         <w:rPr>
           <w:rFonts w:ascii="Times" w:hAnsi="Times"/>
-          <w:b/>
-          <w:sz w:val="40"/>
-          <w:szCs w:val="40"/>
+          <w:sz w:val="28"/>
+          <w:szCs w:val="28"/>
         </w:rPr>
         <w:t>twitter</w:t>
       </w:r>
@@ -4548,9 +4562,8 @@
       <w:r>
         <w:rPr>
           <w:rFonts w:ascii="Times" w:hAnsi="Times"/>
-          <w:b/>
-          <w:sz w:val="40"/>
-          <w:szCs w:val="40"/>
+          <w:sz w:val="28"/>
+          <w:szCs w:val="28"/>
         </w:rPr>
         <w:t>)</w:t>
       </w:r>
@@ -4566,17 +4579,15 @@
         <w:jc w:val="both"/>
         <w:rPr>
           <w:rFonts w:ascii="Times" w:hAnsi="Times"/>
-          <w:b/>
-          <w:sz w:val="40"/>
-          <w:szCs w:val="40"/>
-        </w:rPr>
-      </w:pPr>
-      <w:r>
-        <w:rPr>
-          <w:rFonts w:ascii="Times" w:hAnsi="Times"/>
-          <w:b/>
-          <w:sz w:val="40"/>
-          <w:szCs w:val="40"/>
+          <w:sz w:val="28"/>
+          <w:szCs w:val="28"/>
+        </w:rPr>
+      </w:pPr>
+      <w:r>
+        <w:rPr>
+          <w:rFonts w:ascii="Times" w:hAnsi="Times"/>
+          <w:sz w:val="28"/>
+          <w:szCs w:val="28"/>
         </w:rPr>
         <w:t xml:space="preserve">quando se clica num </w:t>
       </w:r>
@@ -4584,9 +4595,8 @@
       <w:r>
         <w:rPr>
           <w:rFonts w:ascii="Times" w:hAnsi="Times"/>
-          <w:b/>
-          <w:sz w:val="40"/>
-          <w:szCs w:val="40"/>
+          <w:sz w:val="28"/>
+          <w:szCs w:val="28"/>
         </w:rPr>
         <w:t>post</w:t>
       </w:r>
@@ -4594,9 +4604,8 @@
       <w:r>
         <w:rPr>
           <w:rFonts w:ascii="Times" w:hAnsi="Times"/>
-          <w:b/>
-          <w:sz w:val="40"/>
-          <w:szCs w:val="40"/>
+          <w:sz w:val="28"/>
+          <w:szCs w:val="28"/>
         </w:rPr>
         <w:t xml:space="preserve"> do </w:t>
       </w:r>
@@ -4604,9 +4613,8 @@
       <w:r>
         <w:rPr>
           <w:rFonts w:ascii="Times" w:hAnsi="Times"/>
-          <w:b/>
-          <w:sz w:val="40"/>
-          <w:szCs w:val="40"/>
+          <w:sz w:val="28"/>
+          <w:szCs w:val="28"/>
         </w:rPr>
         <w:t>reddit</w:t>
       </w:r>
@@ -4614,9 +4622,8 @@
       <w:r>
         <w:rPr>
           <w:rFonts w:ascii="Times" w:hAnsi="Times"/>
-          <w:b/>
-          <w:sz w:val="40"/>
-          <w:szCs w:val="40"/>
+          <w:sz w:val="28"/>
+          <w:szCs w:val="28"/>
         </w:rPr>
         <w:t xml:space="preserve"> </w:t>
       </w:r>
@@ -4624,9 +4631,8 @@
       <w:r>
         <w:rPr>
           <w:rFonts w:ascii="Times" w:hAnsi="Times"/>
-          <w:b/>
-          <w:sz w:val="40"/>
-          <w:szCs w:val="40"/>
+          <w:sz w:val="28"/>
+          <w:szCs w:val="28"/>
         </w:rPr>
         <w:t>nao</w:t>
       </w:r>
@@ -4634,19 +4640,35 @@
       <w:r>
         <w:rPr>
           <w:rFonts w:ascii="Times" w:hAnsi="Times"/>
-          <w:b/>
-          <w:sz w:val="40"/>
-          <w:szCs w:val="40"/>
-        </w:rPr>
-        <w:t xml:space="preserve"> vai para a pagina do </w:t>
+          <w:sz w:val="28"/>
+          <w:szCs w:val="28"/>
+        </w:rPr>
+        <w:t xml:space="preserve"> vai para a </w:t>
+      </w:r>
+      <w:proofErr w:type="gramStart"/>
+      <w:r>
+        <w:rPr>
+          <w:rFonts w:ascii="Times" w:hAnsi="Times"/>
+          <w:sz w:val="28"/>
+          <w:szCs w:val="28"/>
+        </w:rPr>
+        <w:t>pagina</w:t>
+      </w:r>
+      <w:proofErr w:type="gramEnd"/>
+      <w:r>
+        <w:rPr>
+          <w:rFonts w:ascii="Times" w:hAnsi="Times"/>
+          <w:sz w:val="28"/>
+          <w:szCs w:val="28"/>
+        </w:rPr>
+        <w:t xml:space="preserve"> do </w:t>
       </w:r>
       <w:proofErr w:type="spellStart"/>
       <w:r>
         <w:rPr>
           <w:rFonts w:ascii="Times" w:hAnsi="Times"/>
-          <w:b/>
-          <w:sz w:val="40"/>
-          <w:szCs w:val="40"/>
+          <w:sz w:val="28"/>
+          <w:szCs w:val="28"/>
         </w:rPr>
         <w:t>post</w:t>
       </w:r>
@@ -4663,17 +4685,15 @@
         <w:jc w:val="both"/>
         <w:rPr>
           <w:rFonts w:ascii="Times" w:hAnsi="Times"/>
-          <w:b/>
-          <w:sz w:val="40"/>
-          <w:szCs w:val="40"/>
-        </w:rPr>
-      </w:pPr>
-      <w:r>
-        <w:rPr>
-          <w:rFonts w:ascii="Times" w:hAnsi="Times"/>
-          <w:b/>
-          <w:sz w:val="40"/>
-          <w:szCs w:val="40"/>
+          <w:sz w:val="28"/>
+          <w:szCs w:val="28"/>
+        </w:rPr>
+      </w:pPr>
+      <w:r>
+        <w:rPr>
+          <w:rFonts w:ascii="Times" w:hAnsi="Times"/>
+          <w:sz w:val="28"/>
+          <w:szCs w:val="28"/>
         </w:rPr>
         <w:t xml:space="preserve">é preciso percorrer os tweets todos para ver os </w:t>
       </w:r>
@@ -4681,9 +4701,8 @@
       <w:r>
         <w:rPr>
           <w:rFonts w:ascii="Times" w:hAnsi="Times"/>
-          <w:b/>
-          <w:sz w:val="40"/>
-          <w:szCs w:val="40"/>
+          <w:sz w:val="28"/>
+          <w:szCs w:val="28"/>
         </w:rPr>
         <w:t>posts</w:t>
       </w:r>
@@ -4691,9 +4710,8 @@
       <w:r>
         <w:rPr>
           <w:rFonts w:ascii="Times" w:hAnsi="Times"/>
-          <w:b/>
-          <w:sz w:val="40"/>
-          <w:szCs w:val="40"/>
+          <w:sz w:val="28"/>
+          <w:szCs w:val="28"/>
         </w:rPr>
         <w:t xml:space="preserve"> do </w:t>
       </w:r>
@@ -4701,9 +4719,8 @@
       <w:r>
         <w:rPr>
           <w:rFonts w:ascii="Times" w:hAnsi="Times"/>
-          <w:b/>
-          <w:sz w:val="40"/>
-          <w:szCs w:val="40"/>
+          <w:sz w:val="28"/>
+          <w:szCs w:val="28"/>
         </w:rPr>
         <w:t>reddit</w:t>
       </w:r>
@@ -4720,17 +4737,15 @@
         <w:jc w:val="both"/>
         <w:rPr>
           <w:rFonts w:ascii="Times" w:hAnsi="Times"/>
-          <w:b/>
-          <w:sz w:val="40"/>
-          <w:szCs w:val="40"/>
-        </w:rPr>
-      </w:pPr>
-      <w:r>
-        <w:rPr>
-          <w:rFonts w:ascii="Times" w:hAnsi="Times"/>
-          <w:b/>
-          <w:sz w:val="40"/>
-          <w:szCs w:val="40"/>
+          <w:sz w:val="28"/>
+          <w:szCs w:val="28"/>
+        </w:rPr>
+      </w:pPr>
+      <w:r>
+        <w:rPr>
+          <w:rFonts w:ascii="Times" w:hAnsi="Times"/>
+          <w:sz w:val="28"/>
+          <w:szCs w:val="28"/>
         </w:rPr>
         <w:t xml:space="preserve">título do tweet que vamos escrever é obrigatório, penso que </w:t>
       </w:r>
@@ -4738,9 +4753,8 @@
       <w:r>
         <w:rPr>
           <w:rFonts w:ascii="Times" w:hAnsi="Times"/>
-          <w:b/>
-          <w:sz w:val="40"/>
-          <w:szCs w:val="40"/>
+          <w:sz w:val="28"/>
+          <w:szCs w:val="28"/>
         </w:rPr>
         <w:t>nao</w:t>
       </w:r>
@@ -4748,9 +4762,8 @@
       <w:r>
         <w:rPr>
           <w:rFonts w:ascii="Times" w:hAnsi="Times"/>
-          <w:b/>
-          <w:sz w:val="40"/>
-          <w:szCs w:val="40"/>
+          <w:sz w:val="28"/>
+          <w:szCs w:val="28"/>
         </w:rPr>
         <w:t xml:space="preserve"> faz sentido</w:t>
       </w:r>
@@ -4766,17 +4779,15 @@
         <w:jc w:val="both"/>
         <w:rPr>
           <w:rFonts w:ascii="Times" w:hAnsi="Times"/>
-          <w:b/>
-          <w:sz w:val="40"/>
-          <w:szCs w:val="40"/>
-        </w:rPr>
-      </w:pPr>
-      <w:r>
-        <w:rPr>
-          <w:rFonts w:ascii="Times" w:hAnsi="Times"/>
-          <w:b/>
-          <w:sz w:val="40"/>
-          <w:szCs w:val="40"/>
+          <w:sz w:val="28"/>
+          <w:szCs w:val="28"/>
+        </w:rPr>
+      </w:pPr>
+      <w:r>
+        <w:rPr>
+          <w:rFonts w:ascii="Times" w:hAnsi="Times"/>
+          <w:sz w:val="28"/>
+          <w:szCs w:val="28"/>
         </w:rPr>
         <w:t xml:space="preserve">quando se faz </w:t>
       </w:r>
@@ -4784,9 +4795,8 @@
       <w:r>
         <w:rPr>
           <w:rFonts w:ascii="Times" w:hAnsi="Times"/>
-          <w:b/>
-          <w:sz w:val="40"/>
-          <w:szCs w:val="40"/>
+          <w:sz w:val="28"/>
+          <w:szCs w:val="28"/>
         </w:rPr>
         <w:t>logout</w:t>
       </w:r>
@@ -4794,9 +4804,8 @@
       <w:r>
         <w:rPr>
           <w:rFonts w:ascii="Times" w:hAnsi="Times"/>
-          <w:b/>
-          <w:sz w:val="40"/>
-          <w:szCs w:val="40"/>
+          <w:sz w:val="28"/>
+          <w:szCs w:val="28"/>
         </w:rPr>
         <w:t xml:space="preserve"> e se volta ao </w:t>
       </w:r>
@@ -4804,9 +4813,8 @@
       <w:r>
         <w:rPr>
           <w:rFonts w:ascii="Times" w:hAnsi="Times"/>
-          <w:b/>
-          <w:sz w:val="40"/>
-          <w:szCs w:val="40"/>
+          <w:sz w:val="28"/>
+          <w:szCs w:val="28"/>
         </w:rPr>
         <w:t>url</w:t>
       </w:r>
@@ -4814,9 +4822,8 @@
       <w:r>
         <w:rPr>
           <w:rFonts w:ascii="Times" w:hAnsi="Times"/>
-          <w:b/>
-          <w:sz w:val="40"/>
-          <w:szCs w:val="40"/>
+          <w:sz w:val="28"/>
+          <w:szCs w:val="28"/>
         </w:rPr>
         <w:t xml:space="preserve"> do </w:t>
       </w:r>
@@ -4824,9 +4831,8 @@
       <w:r>
         <w:rPr>
           <w:rFonts w:ascii="Times" w:hAnsi="Times"/>
-          <w:b/>
-          <w:sz w:val="40"/>
-          <w:szCs w:val="40"/>
+          <w:sz w:val="28"/>
+          <w:szCs w:val="28"/>
         </w:rPr>
         <w:t>feed</w:t>
       </w:r>
@@ -4834,9 +4840,8 @@
       <w:r>
         <w:rPr>
           <w:rFonts w:ascii="Times" w:hAnsi="Times"/>
-          <w:b/>
-          <w:sz w:val="40"/>
-          <w:szCs w:val="40"/>
+          <w:sz w:val="28"/>
+          <w:szCs w:val="28"/>
         </w:rPr>
         <w:t xml:space="preserve"> ainda está </w:t>
       </w:r>
@@ -4844,9 +4849,8 @@
       <w:r>
         <w:rPr>
           <w:rFonts w:ascii="Times" w:hAnsi="Times"/>
-          <w:b/>
-          <w:sz w:val="40"/>
-          <w:szCs w:val="40"/>
+          <w:sz w:val="28"/>
+          <w:szCs w:val="28"/>
         </w:rPr>
         <w:t>loggado</w:t>
       </w:r>
@@ -4921,6 +4925,90 @@
       <w:pPr>
         <w:spacing w:line="276" w:lineRule="auto"/>
         <w:ind w:left="460"/>
+        <w:jc w:val="both"/>
+        <w:rPr>
+          <w:rFonts w:ascii="Times" w:hAnsi="Times"/>
+          <w:b/>
+          <w:sz w:val="40"/>
+          <w:szCs w:val="40"/>
+        </w:rPr>
+      </w:pPr>
+    </w:p>
+    <w:p>
+      <w:pPr>
+        <w:spacing w:line="276" w:lineRule="auto"/>
+        <w:jc w:val="both"/>
+        <w:rPr>
+          <w:rFonts w:ascii="Times" w:hAnsi="Times"/>
+          <w:b/>
+          <w:sz w:val="40"/>
+          <w:szCs w:val="40"/>
+        </w:rPr>
+      </w:pPr>
+    </w:p>
+    <w:p>
+      <w:pPr>
+        <w:spacing w:line="276" w:lineRule="auto"/>
+        <w:jc w:val="both"/>
+        <w:rPr>
+          <w:rFonts w:ascii="Times" w:hAnsi="Times"/>
+          <w:b/>
+          <w:sz w:val="40"/>
+          <w:szCs w:val="40"/>
+        </w:rPr>
+      </w:pPr>
+    </w:p>
+    <w:p>
+      <w:pPr>
+        <w:spacing w:line="276" w:lineRule="auto"/>
+        <w:jc w:val="both"/>
+        <w:rPr>
+          <w:rFonts w:ascii="Times" w:hAnsi="Times"/>
+          <w:b/>
+          <w:sz w:val="40"/>
+          <w:szCs w:val="40"/>
+        </w:rPr>
+      </w:pPr>
+    </w:p>
+    <w:p>
+      <w:pPr>
+        <w:spacing w:line="276" w:lineRule="auto"/>
+        <w:jc w:val="both"/>
+        <w:rPr>
+          <w:rFonts w:ascii="Times" w:hAnsi="Times"/>
+          <w:b/>
+          <w:sz w:val="40"/>
+          <w:szCs w:val="40"/>
+        </w:rPr>
+      </w:pPr>
+    </w:p>
+    <w:p>
+      <w:pPr>
+        <w:spacing w:line="276" w:lineRule="auto"/>
+        <w:jc w:val="both"/>
+        <w:rPr>
+          <w:rFonts w:ascii="Times" w:hAnsi="Times"/>
+          <w:b/>
+          <w:sz w:val="40"/>
+          <w:szCs w:val="40"/>
+        </w:rPr>
+      </w:pPr>
+    </w:p>
+    <w:p>
+      <w:pPr>
+        <w:spacing w:line="276" w:lineRule="auto"/>
+        <w:jc w:val="both"/>
+        <w:rPr>
+          <w:rFonts w:ascii="Times" w:hAnsi="Times"/>
+          <w:b/>
+          <w:sz w:val="40"/>
+          <w:szCs w:val="40"/>
+        </w:rPr>
+      </w:pPr>
+    </w:p>
+    <w:p>
+      <w:pPr>
+        <w:spacing w:line="276" w:lineRule="auto"/>
         <w:jc w:val="both"/>
         <w:rPr>
           <w:rFonts w:ascii="Times" w:hAnsi="Times"/>

</xml_diff>